<commit_message>
Oh boy, where to begin. Almost finished implementing a Finite State Machine, created a whole filter filled with different states and workings, and left some blank templates should I ever work on this in the future! Also changed the player sprite from a ship to a duck, which is a lot heckin cooler.
Added a feature to the grid that allows you to turn off all non-pathing nodes by pressing 'C', which just leaves the cool yellow pattern that you've drawn with Dijkstra's, however this helped surface another bug in  that there is one small white square at the bottom right corner that refuses to turn off when every other cell is inactive
</commit_message>
<xml_diff>
--- a/AI Assessment Planning Document.docx
+++ b/AI Assessment Planning Document.docx
@@ -142,44 +142,42 @@
       <w:r>
         <w:t xml:space="preserve">t is a good choice for what I currently have in </w:t>
       </w:r>
-      <w:proofErr w:type="gramStart"/>
-      <w:r>
-        <w:t>mind, but</w:t>
-      </w:r>
-      <w:proofErr w:type="gramEnd"/>
-      <w:r>
-        <w:t xml:space="preserve"> runs the possibility of making things difficult should I add on to or change my project in the future.</w:t>
-      </w:r>
-    </w:p>
-    <w:p>
-      <w:r>
-        <w:t xml:space="preserve">The pros to implementing Dijkstra’s path (and hopefully A*) is that it is efficient at finding a short route from point A to point B. However, Dijkstra’s path may prove difficult to implement, and with multiple enemies on screen at the same time it could become quite expensive as the algorithm uses a “flood” approach in it’s calculations. </w:t>
-      </w:r>
-    </w:p>
-    <w:p>
-      <w:pPr>
-        <w:rPr>
-          <w:b/>
-          <w:sz w:val="24"/>
-        </w:rPr>
-      </w:pPr>
-      <w:r>
-        <w:rPr>
-          <w:b/>
-          <w:sz w:val="24"/>
-        </w:rPr>
-        <w:t>Alternative Techniques I could have chosen?</w:t>
-      </w:r>
-    </w:p>
-    <w:p>
-      <w:r>
-        <w:t xml:space="preserve">I could have chosen a Jump-Point </w:t>
-      </w:r>
-      <w:r>
-        <w:t>Search;</w:t>
+      <w:r>
+        <w:t>mind but</w:t>
       </w:r>
       <w:bookmarkStart w:id="0" w:name="_GoBack"/>
       <w:bookmarkEnd w:id="0"/>
+      <w:r>
+        <w:t xml:space="preserve"> runs the possibility of making things difficult should I add on to or change my project in the future.</w:t>
+      </w:r>
+    </w:p>
+    <w:p>
+      <w:r>
+        <w:t xml:space="preserve">The pros to implementing Dijkstra’s path (and hopefully A*) is that it is efficient at finding a short route from point A to point B. However, Dijkstra’s path may prove difficult to implement, and with multiple enemies on screen at the same time it could become quite expensive as the algorithm uses a “flood” approach in it’s calculations. </w:t>
+      </w:r>
+    </w:p>
+    <w:p>
+      <w:pPr>
+        <w:rPr>
+          <w:b/>
+          <w:sz w:val="24"/>
+        </w:rPr>
+      </w:pPr>
+      <w:r>
+        <w:rPr>
+          <w:b/>
+          <w:sz w:val="24"/>
+        </w:rPr>
+        <w:t>Alternative Techniques I could have chosen?</w:t>
+      </w:r>
+    </w:p>
+    <w:p>
+      <w:r>
+        <w:t xml:space="preserve">I could have chosen a Jump-Point </w:t>
+      </w:r>
+      <w:r>
+        <w:t>Search;</w:t>
+      </w:r>
       <w:r>
         <w:t xml:space="preserve"> however I feel it is unnecessary as the path from the enemy to the player will be relatively empty, and therefore too inexpensive to worry about this type of optimisation. There was also the possibility of implementing a Decision Tree, though again, I feel that there will not be enough behaviour states to justify having such an optimised decision-making technique, and so the Finite State Machine will be perfectly suitable.</w:t>
       </w:r>

</xml_diff>

<commit_message>
COMPLETED! Project is completed in line with the assessment requirements, and not so much what we had planned for in the planning document.
Finished implementation of the Finite State Machine, only issue was that we had not made the functions inside the State class virtual, and so the inheriting state classes were not overriding the function, and a blank function was being run. This of course meant that our duck wasn't moving or responding to the mouse, even though everything was working and compiling perfectly. 

Also wrote the evaluation document for the post production part of the assessment, and made a small comment inside of the planning document. Added a wanderState class to our project, and a bunch of other blank classes should I ever come back and pick this project up again in the future. Though we probably won't.
</commit_message>
<xml_diff>
--- a/AI Assessment Planning Document.docx
+++ b/AI Assessment Planning Document.docx
@@ -145,42 +145,60 @@
       <w:r>
         <w:t>mind but</w:t>
       </w:r>
+      <w:r>
+        <w:t xml:space="preserve"> runs the possibility of making things difficult should I add on to or change my project in the future.</w:t>
+      </w:r>
+    </w:p>
+    <w:p>
+      <w:r>
+        <w:t xml:space="preserve">The pros to implementing Dijkstra’s path (and hopefully A*) is that it is efficient at finding a short route from point A to point B. However, Dijkstra’s path may prove difficult to implement, and with multiple enemies on screen at the same time it could become quite expensive as the algorithm uses a “flood” approach in it’s calculations. </w:t>
+      </w:r>
+    </w:p>
+    <w:p>
+      <w:pPr>
+        <w:rPr>
+          <w:b/>
+          <w:sz w:val="24"/>
+        </w:rPr>
+      </w:pPr>
+      <w:r>
+        <w:rPr>
+          <w:b/>
+          <w:sz w:val="24"/>
+        </w:rPr>
+        <w:t>Alternative Techniques I could have chosen?</w:t>
+      </w:r>
+    </w:p>
+    <w:p>
+      <w:r>
+        <w:t xml:space="preserve">I could have chosen a Jump-Point </w:t>
+      </w:r>
+      <w:r>
+        <w:t>Search;</w:t>
+      </w:r>
+      <w:r>
+        <w:t xml:space="preserve"> however I feel it is unnecessary as the path from the enemy to the player will be relatively empty, and therefore too inexpensive to worry about this type of optimisation. There was also the possibility of implementing a Decision Tree, though again, I feel that there will not be enough behaviour states to justify having such an optimised decision-making technique, and so the Finite State Machine will be perfectly suitable.</w:t>
+      </w:r>
+    </w:p>
+    <w:p>
+      <w:pPr>
+        <w:rPr>
+          <w:b/>
+        </w:rPr>
+      </w:pPr>
+      <w:r>
+        <w:rPr>
+          <w:b/>
+        </w:rPr>
+        <w:t>POST-COMPLETION NOTES:</w:t>
+      </w:r>
+    </w:p>
+    <w:p>
+      <w:r>
+        <w:t>There were no significant modifications or amendments made during the execution of this plan. The biggest noteworthy ‘modification’ would be the fact that I had to accept that I didn’t have time to upgrade Dijkstra’s to A*.</w:t>
+      </w:r>
       <w:bookmarkStart w:id="0" w:name="_GoBack"/>
       <w:bookmarkEnd w:id="0"/>
-      <w:r>
-        <w:t xml:space="preserve"> runs the possibility of making things difficult should I add on to or change my project in the future.</w:t>
-      </w:r>
-    </w:p>
-    <w:p>
-      <w:r>
-        <w:t xml:space="preserve">The pros to implementing Dijkstra’s path (and hopefully A*) is that it is efficient at finding a short route from point A to point B. However, Dijkstra’s path may prove difficult to implement, and with multiple enemies on screen at the same time it could become quite expensive as the algorithm uses a “flood” approach in it’s calculations. </w:t>
-      </w:r>
-    </w:p>
-    <w:p>
-      <w:pPr>
-        <w:rPr>
-          <w:b/>
-          <w:sz w:val="24"/>
-        </w:rPr>
-      </w:pPr>
-      <w:r>
-        <w:rPr>
-          <w:b/>
-          <w:sz w:val="24"/>
-        </w:rPr>
-        <w:t>Alternative Techniques I could have chosen?</w:t>
-      </w:r>
-    </w:p>
-    <w:p>
-      <w:r>
-        <w:t xml:space="preserve">I could have chosen a Jump-Point </w:t>
-      </w:r>
-      <w:r>
-        <w:t>Search;</w:t>
-      </w:r>
-      <w:r>
-        <w:t xml:space="preserve"> however I feel it is unnecessary as the path from the enemy to the player will be relatively empty, and therefore too inexpensive to worry about this type of optimisation. There was also the possibility of implementing a Decision Tree, though again, I feel that there will not be enough behaviour states to justify having such an optimised decision-making technique, and so the Finite State Machine will be perfectly suitable.</w:t>
-      </w:r>
     </w:p>
     <w:sectPr>
       <w:pgSz w:w="11906" w:h="16838"/>

</xml_diff>